<commit_message>
completed mongodb assignment 1
</commit_message>
<xml_diff>
--- a/mongodb Lab assignment Day 1.docx
+++ b/mongodb Lab assignment Day 1.docx
@@ -4,6 +4,27 @@
   <w:body>
     <w:p/>
     <w:p>
+      <w:pPr>
+        <w:jc w:val="center"/>
+      </w:pPr>
+      <w:proofErr w:type="spellStart"/>
+      <w:r>
+        <w:rPr>
+          <w:b/>
+          <w:bCs/>
+        </w:rPr>
+        <w:t>MongoDB</w:t>
+      </w:r>
+      <w:proofErr w:type="spellEnd"/>
+      <w:r>
+        <w:rPr>
+          <w:b/>
+          <w:bCs/>
+        </w:rPr>
+        <w:t xml:space="preserve"> Lab Assignments -Day 1</w:t>
+      </w:r>
+    </w:p>
+    <w:p>
       <w:r>
         <w:t xml:space="preserve"> </w:t>
       </w:r>
@@ -270,12 +291,12 @@
     </w:p>
     <w:p>
       <w:r>
+        <w:lastRenderedPageBreak/>
         <w:t xml:space="preserve">franchise : The Hobbit </w:t>
       </w:r>
     </w:p>
     <w:p>
       <w:r>
-        <w:lastRenderedPageBreak/>
         <w:t xml:space="preserve">title : The Hobbit: The Battle of the Five Armies </w:t>
       </w:r>
     </w:p>
@@ -818,11 +839,124 @@
       </w:r>
     </w:p>
     <w:p>
-      <w:r>
-        <w:rPr>
-          <w:b/>
-          <w:bCs/>
-        </w:rPr>
+      <w:pPr>
+        <w:rPr>
+          <w:b/>
+          <w:bCs/>
+        </w:rPr>
+      </w:pPr>
+    </w:p>
+    <w:p>
+      <w:pPr>
+        <w:rPr>
+          <w:b/>
+          <w:bCs/>
+        </w:rPr>
+      </w:pPr>
+    </w:p>
+    <w:p>
+      <w:pPr>
+        <w:rPr>
+          <w:b/>
+          <w:bCs/>
+        </w:rPr>
+      </w:pPr>
+    </w:p>
+    <w:p>
+      <w:pPr>
+        <w:rPr>
+          <w:b/>
+          <w:bCs/>
+        </w:rPr>
+      </w:pPr>
+    </w:p>
+    <w:p>
+      <w:pPr>
+        <w:rPr>
+          <w:b/>
+          <w:bCs/>
+        </w:rPr>
+      </w:pPr>
+    </w:p>
+    <w:p>
+      <w:pPr>
+        <w:rPr>
+          <w:b/>
+          <w:bCs/>
+        </w:rPr>
+      </w:pPr>
+    </w:p>
+    <w:p>
+      <w:pPr>
+        <w:rPr>
+          <w:b/>
+          <w:bCs/>
+        </w:rPr>
+      </w:pPr>
+    </w:p>
+    <w:p>
+      <w:pPr>
+        <w:rPr>
+          <w:b/>
+          <w:bCs/>
+        </w:rPr>
+      </w:pPr>
+    </w:p>
+    <w:p>
+      <w:pPr>
+        <w:rPr>
+          <w:b/>
+          <w:bCs/>
+        </w:rPr>
+      </w:pPr>
+    </w:p>
+    <w:p>
+      <w:pPr>
+        <w:rPr>
+          <w:b/>
+          <w:bCs/>
+        </w:rPr>
+      </w:pPr>
+    </w:p>
+    <w:p>
+      <w:pPr>
+        <w:rPr>
+          <w:b/>
+          <w:bCs/>
+        </w:rPr>
+      </w:pPr>
+    </w:p>
+    <w:p>
+      <w:pPr>
+        <w:rPr>
+          <w:b/>
+          <w:bCs/>
+        </w:rPr>
+      </w:pPr>
+    </w:p>
+    <w:p>
+      <w:pPr>
+        <w:rPr>
+          <w:b/>
+          <w:bCs/>
+        </w:rPr>
+      </w:pPr>
+    </w:p>
+    <w:p>
+      <w:pPr>
+        <w:rPr>
+          <w:b/>
+          <w:bCs/>
+        </w:rPr>
+      </w:pPr>
+    </w:p>
+    <w:p>
+      <w:r>
+        <w:rPr>
+          <w:b/>
+          <w:bCs/>
+        </w:rPr>
+        <w:lastRenderedPageBreak/>
         <w:t xml:space="preserve">Update Documents </w:t>
       </w:r>
     </w:p>
@@ -840,6 +974,65 @@
       </w:r>
     </w:p>
     <w:p>
+      <w:pPr>
+        <w:rPr>
+          <w:noProof/>
+          <w:lang w:eastAsia="en-IN"/>
+        </w:rPr>
+      </w:pPr>
+      <w:r>
+        <w:rPr>
+          <w:noProof/>
+          <w:lang w:eastAsia="en-IN"/>
+        </w:rPr>
+        <w:drawing>
+          <wp:inline distT="0" distB="0" distL="0" distR="0">
+            <wp:extent cx="6184349" cy="1069676"/>
+            <wp:effectExtent l="19050" t="0" r="6901" b="0"/>
+            <wp:docPr id="12" name="Picture 4" descr="C:\Users\user\Pictures\Screenshots\Screenshot (313).png"/>
+            <wp:cNvGraphicFramePr>
+              <a:graphicFrameLocks xmlns:a="http://schemas.openxmlformats.org/drawingml/2006/main" noChangeAspect="1"/>
+            </wp:cNvGraphicFramePr>
+            <a:graphic xmlns:a="http://schemas.openxmlformats.org/drawingml/2006/main">
+              <a:graphicData uri="http://schemas.openxmlformats.org/drawingml/2006/picture">
+                <pic:pic xmlns:pic="http://schemas.openxmlformats.org/drawingml/2006/picture">
+                  <pic:nvPicPr>
+                    <pic:cNvPr id="0" name="Picture 4" descr="C:\Users\user\Pictures\Screenshots\Screenshot (313).png"/>
+                    <pic:cNvPicPr>
+                      <a:picLocks noChangeAspect="1" noChangeArrowheads="1"/>
+                    </pic:cNvPicPr>
+                  </pic:nvPicPr>
+                  <pic:blipFill>
+                    <a:blip r:embed="rId12" cstate="print"/>
+                    <a:srcRect t="40642" b="40374"/>
+                    <a:stretch>
+                      <a:fillRect/>
+                    </a:stretch>
+                  </pic:blipFill>
+                  <pic:spPr bwMode="auto">
+                    <a:xfrm>
+                      <a:off x="0" y="0"/>
+                      <a:ext cx="6184349" cy="1069676"/>
+                    </a:xfrm>
+                    <a:prstGeom prst="rect">
+                      <a:avLst/>
+                    </a:prstGeom>
+                    <a:noFill/>
+                    <a:ln w="9525">
+                      <a:noFill/>
+                      <a:miter lim="800000"/>
+                      <a:headEnd/>
+                      <a:tailEnd/>
+                    </a:ln>
+                  </pic:spPr>
+                </pic:pic>
+              </a:graphicData>
+            </a:graphic>
+          </wp:inline>
+        </w:drawing>
+      </w:r>
+    </w:p>
+    <w:p>
       <w:r>
         <w:t xml:space="preserve">2. add a synopsis to "The Hobbit: The Desolation of </w:t>
       </w:r>
@@ -866,6 +1059,59 @@
       <w:proofErr w:type="spellEnd"/>
       <w:r>
         <w:t xml:space="preserve">. Bilbo Baggins is in possession of a mysterious and magical ring." </w:t>
+      </w:r>
+    </w:p>
+    <w:p>
+      <w:r>
+        <w:rPr>
+          <w:noProof/>
+          <w:lang w:eastAsia="en-IN"/>
+        </w:rPr>
+        <w:drawing>
+          <wp:inline distT="0" distB="0" distL="0" distR="0">
+            <wp:extent cx="6183342" cy="1155940"/>
+            <wp:effectExtent l="19050" t="0" r="7908" b="0"/>
+            <wp:docPr id="6" name="Picture 2" descr="C:\Users\user\Pictures\Screenshots\Screenshot (314).png"/>
+            <wp:cNvGraphicFramePr>
+              <a:graphicFrameLocks xmlns:a="http://schemas.openxmlformats.org/drawingml/2006/main" noChangeAspect="1"/>
+            </wp:cNvGraphicFramePr>
+            <a:graphic xmlns:a="http://schemas.openxmlformats.org/drawingml/2006/main">
+              <a:graphicData uri="http://schemas.openxmlformats.org/drawingml/2006/picture">
+                <pic:pic xmlns:pic="http://schemas.openxmlformats.org/drawingml/2006/picture">
+                  <pic:nvPicPr>
+                    <pic:cNvPr id="0" name="Picture 2" descr="C:\Users\user\Pictures\Screenshots\Screenshot (314).png"/>
+                    <pic:cNvPicPr>
+                      <a:picLocks noChangeAspect="1" noChangeArrowheads="1"/>
+                    </pic:cNvPicPr>
+                  </pic:nvPicPr>
+                  <pic:blipFill>
+                    <a:blip r:embed="rId13" cstate="print"/>
+                    <a:srcRect t="30749" b="49465"/>
+                    <a:stretch>
+                      <a:fillRect/>
+                    </a:stretch>
+                  </pic:blipFill>
+                  <pic:spPr bwMode="auto">
+                    <a:xfrm>
+                      <a:off x="0" y="0"/>
+                      <a:ext cx="6183342" cy="1155940"/>
+                    </a:xfrm>
+                    <a:prstGeom prst="rect">
+                      <a:avLst/>
+                    </a:prstGeom>
+                    <a:noFill/>
+                    <a:ln w="9525">
+                      <a:noFill/>
+                      <a:miter lim="800000"/>
+                      <a:headEnd/>
+                      <a:tailEnd/>
+                    </a:ln>
+                  </pic:spPr>
+                </pic:pic>
+              </a:graphicData>
+            </a:graphic>
+          </wp:inline>
+        </w:drawing>
       </w:r>
     </w:p>
     <w:p/>
@@ -875,6 +1121,59 @@
         <w:t xml:space="preserve">3. add an actor named "Samuel L. Jackson" to the movie "Pulp Fiction" </w:t>
       </w:r>
     </w:p>
+    <w:p>
+      <w:r>
+        <w:rPr>
+          <w:noProof/>
+          <w:lang w:eastAsia="en-IN"/>
+        </w:rPr>
+        <w:drawing>
+          <wp:inline distT="0" distB="0" distL="0" distR="0">
+            <wp:extent cx="6260980" cy="1026544"/>
+            <wp:effectExtent l="19050" t="0" r="6470" b="0"/>
+            <wp:docPr id="13" name="Picture 5" descr="C:\Users\user\Pictures\Screenshots\Screenshot (315).png"/>
+            <wp:cNvGraphicFramePr>
+              <a:graphicFrameLocks xmlns:a="http://schemas.openxmlformats.org/drawingml/2006/main" noChangeAspect="1"/>
+            </wp:cNvGraphicFramePr>
+            <a:graphic xmlns:a="http://schemas.openxmlformats.org/drawingml/2006/main">
+              <a:graphicData uri="http://schemas.openxmlformats.org/drawingml/2006/picture">
+                <pic:pic xmlns:pic="http://schemas.openxmlformats.org/drawingml/2006/picture">
+                  <pic:nvPicPr>
+                    <pic:cNvPr id="0" name="Picture 5" descr="C:\Users\user\Pictures\Screenshots\Screenshot (315).png"/>
+                    <pic:cNvPicPr>
+                      <a:picLocks noChangeAspect="1" noChangeArrowheads="1"/>
+                    </pic:cNvPicPr>
+                  </pic:nvPicPr>
+                  <pic:blipFill>
+                    <a:blip r:embed="rId14" cstate="print"/>
+                    <a:srcRect t="6441" b="76115"/>
+                    <a:stretch>
+                      <a:fillRect/>
+                    </a:stretch>
+                  </pic:blipFill>
+                  <pic:spPr bwMode="auto">
+                    <a:xfrm>
+                      <a:off x="0" y="0"/>
+                      <a:ext cx="6260980" cy="1026544"/>
+                    </a:xfrm>
+                    <a:prstGeom prst="rect">
+                      <a:avLst/>
+                    </a:prstGeom>
+                    <a:noFill/>
+                    <a:ln w="9525">
+                      <a:noFill/>
+                      <a:miter lim="800000"/>
+                      <a:headEnd/>
+                      <a:tailEnd/>
+                    </a:ln>
+                  </pic:spPr>
+                </pic:pic>
+              </a:graphicData>
+            </a:graphic>
+          </wp:inline>
+        </w:drawing>
+      </w:r>
+    </w:p>
     <w:p/>
     <w:p>
       <w:r>
@@ -882,11 +1181,100 @@
       </w:r>
     </w:p>
     <w:p>
-      <w:r>
-        <w:rPr>
-          <w:b/>
-          <w:bCs/>
-        </w:rPr>
+      <w:pPr>
+        <w:rPr>
+          <w:b/>
+          <w:bCs/>
+        </w:rPr>
+      </w:pPr>
+    </w:p>
+    <w:p>
+      <w:pPr>
+        <w:rPr>
+          <w:b/>
+          <w:bCs/>
+        </w:rPr>
+      </w:pPr>
+    </w:p>
+    <w:p>
+      <w:pPr>
+        <w:rPr>
+          <w:b/>
+          <w:bCs/>
+        </w:rPr>
+      </w:pPr>
+    </w:p>
+    <w:p>
+      <w:pPr>
+        <w:rPr>
+          <w:b/>
+          <w:bCs/>
+        </w:rPr>
+      </w:pPr>
+    </w:p>
+    <w:p>
+      <w:pPr>
+        <w:rPr>
+          <w:b/>
+          <w:bCs/>
+        </w:rPr>
+      </w:pPr>
+    </w:p>
+    <w:p>
+      <w:pPr>
+        <w:rPr>
+          <w:b/>
+          <w:bCs/>
+        </w:rPr>
+      </w:pPr>
+    </w:p>
+    <w:p>
+      <w:pPr>
+        <w:rPr>
+          <w:b/>
+          <w:bCs/>
+        </w:rPr>
+      </w:pPr>
+    </w:p>
+    <w:p>
+      <w:pPr>
+        <w:rPr>
+          <w:b/>
+          <w:bCs/>
+        </w:rPr>
+      </w:pPr>
+    </w:p>
+    <w:p>
+      <w:pPr>
+        <w:rPr>
+          <w:b/>
+          <w:bCs/>
+        </w:rPr>
+      </w:pPr>
+    </w:p>
+    <w:p>
+      <w:pPr>
+        <w:rPr>
+          <w:b/>
+          <w:bCs/>
+        </w:rPr>
+      </w:pPr>
+    </w:p>
+    <w:p>
+      <w:pPr>
+        <w:rPr>
+          <w:b/>
+          <w:bCs/>
+        </w:rPr>
+      </w:pPr>
+    </w:p>
+    <w:p>
+      <w:r>
+        <w:rPr>
+          <w:b/>
+          <w:bCs/>
+        </w:rPr>
+        <w:lastRenderedPageBreak/>
         <w:t xml:space="preserve">Text Search </w:t>
       </w:r>
     </w:p>
@@ -897,25 +1285,294 @@
     </w:p>
     <w:p>
       <w:r>
+        <w:rPr>
+          <w:noProof/>
+          <w:lang w:eastAsia="en-IN"/>
+        </w:rPr>
+        <w:drawing>
+          <wp:inline distT="0" distB="0" distL="0" distR="0">
+            <wp:extent cx="6105441" cy="2665562"/>
+            <wp:effectExtent l="19050" t="0" r="0" b="0"/>
+            <wp:docPr id="14" name="Picture 6" descr="C:\Users\user\Pictures\Screenshots\Screenshot (316).png"/>
+            <wp:cNvGraphicFramePr>
+              <a:graphicFrameLocks xmlns:a="http://schemas.openxmlformats.org/drawingml/2006/main" noChangeAspect="1"/>
+            </wp:cNvGraphicFramePr>
+            <a:graphic xmlns:a="http://schemas.openxmlformats.org/drawingml/2006/main">
+              <a:graphicData uri="http://schemas.openxmlformats.org/drawingml/2006/picture">
+                <pic:pic xmlns:pic="http://schemas.openxmlformats.org/drawingml/2006/picture">
+                  <pic:nvPicPr>
+                    <pic:cNvPr id="0" name="Picture 6" descr="C:\Users\user\Pictures\Screenshots\Screenshot (316).png"/>
+                    <pic:cNvPicPr>
+                      <a:picLocks noChangeAspect="1" noChangeArrowheads="1"/>
+                    </pic:cNvPicPr>
+                  </pic:nvPicPr>
+                  <pic:blipFill>
+                    <a:blip r:embed="rId15" cstate="print"/>
+                    <a:srcRect t="10160" b="22460"/>
+                    <a:stretch>
+                      <a:fillRect/>
+                    </a:stretch>
+                  </pic:blipFill>
+                  <pic:spPr bwMode="auto">
+                    <a:xfrm>
+                      <a:off x="0" y="0"/>
+                      <a:ext cx="6105705" cy="2665677"/>
+                    </a:xfrm>
+                    <a:prstGeom prst="rect">
+                      <a:avLst/>
+                    </a:prstGeom>
+                    <a:noFill/>
+                    <a:ln w="9525">
+                      <a:noFill/>
+                      <a:miter lim="800000"/>
+                      <a:headEnd/>
+                      <a:tailEnd/>
+                    </a:ln>
+                  </pic:spPr>
+                </pic:pic>
+              </a:graphicData>
+            </a:graphic>
+          </wp:inline>
+        </w:drawing>
+      </w:r>
+    </w:p>
+    <w:p>
+      <w:r>
         <w:t xml:space="preserve">2. find all movies that have a synopsis that contains the word "Gandalf" </w:t>
       </w:r>
     </w:p>
     <w:p>
       <w:r>
+        <w:rPr>
+          <w:noProof/>
+          <w:lang w:eastAsia="en-IN"/>
+        </w:rPr>
+        <w:drawing>
+          <wp:inline distT="0" distB="0" distL="0" distR="0">
+            <wp:extent cx="6105441" cy="1199071"/>
+            <wp:effectExtent l="19050" t="0" r="0" b="0"/>
+            <wp:docPr id="15" name="Picture 7" descr="C:\Users\user\Pictures\Screenshots\Screenshot (317).png"/>
+            <wp:cNvGraphicFramePr>
+              <a:graphicFrameLocks xmlns:a="http://schemas.openxmlformats.org/drawingml/2006/main" noChangeAspect="1"/>
+            </wp:cNvGraphicFramePr>
+            <a:graphic xmlns:a="http://schemas.openxmlformats.org/drawingml/2006/main">
+              <a:graphicData uri="http://schemas.openxmlformats.org/drawingml/2006/picture">
+                <pic:pic xmlns:pic="http://schemas.openxmlformats.org/drawingml/2006/picture">
+                  <pic:nvPicPr>
+                    <pic:cNvPr id="0" name="Picture 7" descr="C:\Users\user\Pictures\Screenshots\Screenshot (317).png"/>
+                    <pic:cNvPicPr>
+                      <a:picLocks noChangeAspect="1" noChangeArrowheads="1"/>
+                    </pic:cNvPicPr>
+                  </pic:nvPicPr>
+                  <pic:blipFill>
+                    <a:blip r:embed="rId16" cstate="print"/>
+                    <a:srcRect t="52674" b="21123"/>
+                    <a:stretch>
+                      <a:fillRect/>
+                    </a:stretch>
+                  </pic:blipFill>
+                  <pic:spPr bwMode="auto">
+                    <a:xfrm>
+                      <a:off x="0" y="0"/>
+                      <a:ext cx="6105705" cy="1199123"/>
+                    </a:xfrm>
+                    <a:prstGeom prst="rect">
+                      <a:avLst/>
+                    </a:prstGeom>
+                    <a:noFill/>
+                    <a:ln w="9525">
+                      <a:noFill/>
+                      <a:miter lim="800000"/>
+                      <a:headEnd/>
+                      <a:tailEnd/>
+                    </a:ln>
+                  </pic:spPr>
+                </pic:pic>
+              </a:graphicData>
+            </a:graphic>
+          </wp:inline>
+        </w:drawing>
+      </w:r>
+    </w:p>
+    <w:p>
+      <w:r>
+        <w:t xml:space="preserve">3. find all movies that have a synopsis that contains the word "Bilbo" and not the word "Gandalf" </w:t>
+      </w:r>
+    </w:p>
+    <w:p>
+      <w:r>
+        <w:rPr>
+          <w:noProof/>
+          <w:lang w:eastAsia="en-IN"/>
+        </w:rPr>
+        <w:drawing>
+          <wp:inline distT="0" distB="0" distL="0" distR="0">
+            <wp:extent cx="6105441" cy="1578634"/>
+            <wp:effectExtent l="19050" t="0" r="0" b="0"/>
+            <wp:docPr id="16" name="Picture 8" descr="C:\Users\user\Pictures\Screenshots\Screenshot (318).png"/>
+            <wp:cNvGraphicFramePr>
+              <a:graphicFrameLocks xmlns:a="http://schemas.openxmlformats.org/drawingml/2006/main" noChangeAspect="1"/>
+            </wp:cNvGraphicFramePr>
+            <a:graphic xmlns:a="http://schemas.openxmlformats.org/drawingml/2006/main">
+              <a:graphicData uri="http://schemas.openxmlformats.org/drawingml/2006/picture">
+                <pic:pic xmlns:pic="http://schemas.openxmlformats.org/drawingml/2006/picture">
+                  <pic:nvPicPr>
+                    <pic:cNvPr id="0" name="Picture 8" descr="C:\Users\user\Pictures\Screenshots\Screenshot (318).png"/>
+                    <pic:cNvPicPr>
+                      <a:picLocks noChangeAspect="1" noChangeArrowheads="1"/>
+                    </pic:cNvPicPr>
+                  </pic:nvPicPr>
+                  <pic:blipFill>
+                    <a:blip r:embed="rId17" cstate="print"/>
+                    <a:srcRect t="12299" b="44118"/>
+                    <a:stretch>
+                      <a:fillRect/>
+                    </a:stretch>
+                  </pic:blipFill>
+                  <pic:spPr bwMode="auto">
+                    <a:xfrm>
+                      <a:off x="0" y="0"/>
+                      <a:ext cx="6105705" cy="1578702"/>
+                    </a:xfrm>
+                    <a:prstGeom prst="rect">
+                      <a:avLst/>
+                    </a:prstGeom>
+                    <a:noFill/>
+                    <a:ln w="9525">
+                      <a:noFill/>
+                      <a:miter lim="800000"/>
+                      <a:headEnd/>
+                      <a:tailEnd/>
+                    </a:ln>
+                  </pic:spPr>
+                </pic:pic>
+              </a:graphicData>
+            </a:graphic>
+          </wp:inline>
+        </w:drawing>
+      </w:r>
+    </w:p>
+    <w:p>
+      <w:r>
+        <w:t>4. find all movies that have a synopsis that contains the word "dwarves" or "hobbit"</w:t>
+      </w:r>
+    </w:p>
+    <w:p>
+      <w:r>
+        <w:rPr>
+          <w:noProof/>
+          <w:lang w:eastAsia="en-IN"/>
+        </w:rPr>
+        <w:drawing>
+          <wp:inline distT="0" distB="0" distL="0" distR="0">
+            <wp:extent cx="5733499" cy="1483743"/>
+            <wp:effectExtent l="19050" t="0" r="551" b="0"/>
+            <wp:docPr id="17" name="Picture 9" descr="C:\Users\user\Pictures\Screenshots\Screenshot (319).png"/>
+            <wp:cNvGraphicFramePr>
+              <a:graphicFrameLocks xmlns:a="http://schemas.openxmlformats.org/drawingml/2006/main" noChangeAspect="1"/>
+            </wp:cNvGraphicFramePr>
+            <a:graphic xmlns:a="http://schemas.openxmlformats.org/drawingml/2006/main">
+              <a:graphicData uri="http://schemas.openxmlformats.org/drawingml/2006/picture">
+                <pic:pic xmlns:pic="http://schemas.openxmlformats.org/drawingml/2006/picture">
+                  <pic:nvPicPr>
+                    <pic:cNvPr id="0" name="Picture 9" descr="C:\Users\user\Pictures\Screenshots\Screenshot (319).png"/>
+                    <pic:cNvPicPr>
+                      <a:picLocks noChangeAspect="1" noChangeArrowheads="1"/>
+                    </pic:cNvPicPr>
+                  </pic:nvPicPr>
+                  <pic:blipFill>
+                    <a:blip r:embed="rId18" cstate="print"/>
+                    <a:srcRect t="21123" b="32888"/>
+                    <a:stretch>
+                      <a:fillRect/>
+                    </a:stretch>
+                  </pic:blipFill>
+                  <pic:spPr bwMode="auto">
+                    <a:xfrm>
+                      <a:off x="0" y="0"/>
+                      <a:ext cx="5733499" cy="1483743"/>
+                    </a:xfrm>
+                    <a:prstGeom prst="rect">
+                      <a:avLst/>
+                    </a:prstGeom>
+                    <a:noFill/>
+                    <a:ln w="9525">
+                      <a:noFill/>
+                      <a:miter lim="800000"/>
+                      <a:headEnd/>
+                      <a:tailEnd/>
+                    </a:ln>
+                  </pic:spPr>
+                </pic:pic>
+              </a:graphicData>
+            </a:graphic>
+          </wp:inline>
+        </w:drawing>
+      </w:r>
+      <w:r>
+        <w:t xml:space="preserve"> </w:t>
+      </w:r>
+    </w:p>
+    <w:p/>
+    <w:p>
+      <w:r>
         <w:lastRenderedPageBreak/>
-        <w:t xml:space="preserve">3. find all movies that have a synopsis that contains the word "Bilbo" and not the word "Gandalf" </w:t>
-      </w:r>
-    </w:p>
-    <w:p>
-      <w:r>
-        <w:t xml:space="preserve">4. find all movies that have a synopsis that contains the word "dwarves" or "hobbit" </w:t>
-      </w:r>
-    </w:p>
-    <w:p>
-      <w:r>
         <w:t xml:space="preserve">5. find all movies that have a synopsis that contains the word "gold" and "dragon" </w:t>
       </w:r>
     </w:p>
+    <w:p>
+      <w:r>
+        <w:rPr>
+          <w:noProof/>
+          <w:lang w:eastAsia="en-IN"/>
+        </w:rPr>
+        <w:drawing>
+          <wp:inline distT="0" distB="0" distL="0" distR="0">
+            <wp:extent cx="6079825" cy="1164566"/>
+            <wp:effectExtent l="19050" t="0" r="0" b="0"/>
+            <wp:docPr id="18" name="Picture 10" descr="C:\Users\user\Pictures\Screenshots\Screenshot (320).png"/>
+            <wp:cNvGraphicFramePr>
+              <a:graphicFrameLocks xmlns:a="http://schemas.openxmlformats.org/drawingml/2006/main" noChangeAspect="1"/>
+            </wp:cNvGraphicFramePr>
+            <a:graphic xmlns:a="http://schemas.openxmlformats.org/drawingml/2006/main">
+              <a:graphicData uri="http://schemas.openxmlformats.org/drawingml/2006/picture">
+                <pic:pic xmlns:pic="http://schemas.openxmlformats.org/drawingml/2006/picture">
+                  <pic:nvPicPr>
+                    <pic:cNvPr id="0" name="Picture 10" descr="C:\Users\user\Pictures\Screenshots\Screenshot (320).png"/>
+                    <pic:cNvPicPr>
+                      <a:picLocks noChangeAspect="1" noChangeArrowheads="1"/>
+                    </pic:cNvPicPr>
+                  </pic:nvPicPr>
+                  <pic:blipFill>
+                    <a:blip r:embed="rId19" cstate="print"/>
+                    <a:srcRect t="33422" b="41177"/>
+                    <a:stretch>
+                      <a:fillRect/>
+                    </a:stretch>
+                  </pic:blipFill>
+                  <pic:spPr bwMode="auto">
+                    <a:xfrm>
+                      <a:off x="0" y="0"/>
+                      <a:ext cx="6079825" cy="1164566"/>
+                    </a:xfrm>
+                    <a:prstGeom prst="rect">
+                      <a:avLst/>
+                    </a:prstGeom>
+                    <a:noFill/>
+                    <a:ln w="9525">
+                      <a:noFill/>
+                      <a:miter lim="800000"/>
+                      <a:headEnd/>
+                      <a:tailEnd/>
+                    </a:ln>
+                  </pic:spPr>
+                </pic:pic>
+              </a:graphicData>
+            </a:graphic>
+          </wp:inline>
+        </w:drawing>
+      </w:r>
+    </w:p>
     <w:p/>
     <w:p>
       <w:r>
@@ -941,6 +1598,59 @@
         <w:t xml:space="preserve">2. delete the movie "Avatar" </w:t>
       </w:r>
     </w:p>
+    <w:p>
+      <w:r>
+        <w:rPr>
+          <w:noProof/>
+          <w:lang w:eastAsia="en-IN"/>
+        </w:rPr>
+        <w:drawing>
+          <wp:inline distT="0" distB="0" distL="0" distR="0">
+            <wp:extent cx="6191969" cy="931653"/>
+            <wp:effectExtent l="19050" t="0" r="0" b="0"/>
+            <wp:docPr id="19" name="Picture 11" descr="C:\Users\user\Pictures\Screenshots\Screenshot (320).png"/>
+            <wp:cNvGraphicFramePr>
+              <a:graphicFrameLocks xmlns:a="http://schemas.openxmlformats.org/drawingml/2006/main" noChangeAspect="1"/>
+            </wp:cNvGraphicFramePr>
+            <a:graphic xmlns:a="http://schemas.openxmlformats.org/drawingml/2006/main">
+              <a:graphicData uri="http://schemas.openxmlformats.org/drawingml/2006/picture">
+                <pic:pic xmlns:pic="http://schemas.openxmlformats.org/drawingml/2006/picture">
+                  <pic:nvPicPr>
+                    <pic:cNvPr id="0" name="Picture 11" descr="C:\Users\user\Pictures\Screenshots\Screenshot (320).png"/>
+                    <pic:cNvPicPr>
+                      <a:picLocks noChangeAspect="1" noChangeArrowheads="1"/>
+                    </pic:cNvPicPr>
+                  </pic:nvPicPr>
+                  <pic:blipFill>
+                    <a:blip r:embed="rId19" cstate="print"/>
+                    <a:srcRect t="57219" b="32086"/>
+                    <a:stretch>
+                      <a:fillRect/>
+                    </a:stretch>
+                  </pic:blipFill>
+                  <pic:spPr bwMode="auto">
+                    <a:xfrm>
+                      <a:off x="0" y="0"/>
+                      <a:ext cx="6191969" cy="931653"/>
+                    </a:xfrm>
+                    <a:prstGeom prst="rect">
+                      <a:avLst/>
+                    </a:prstGeom>
+                    <a:noFill/>
+                    <a:ln w="9525">
+                      <a:noFill/>
+                      <a:miter lim="800000"/>
+                      <a:headEnd/>
+                      <a:tailEnd/>
+                    </a:ln>
+                  </pic:spPr>
+                </pic:pic>
+              </a:graphicData>
+            </a:graphic>
+          </wp:inline>
+        </w:drawing>
+      </w:r>
+    </w:p>
     <w:p/>
     <w:p>
       <w:r>
@@ -1123,6 +1833,7 @@
     </w:p>
     <w:p>
       <w:r>
+        <w:lastRenderedPageBreak/>
         <w:t xml:space="preserve">username : </w:t>
       </w:r>
       <w:proofErr w:type="spellStart"/>
@@ -1182,205 +1893,694 @@
     </w:p>
     <w:p>
       <w:r>
+        <w:t xml:space="preserve">title : Forks your repo on </w:t>
+      </w:r>
+      <w:proofErr w:type="spellStart"/>
+      <w:r>
+        <w:t>github</w:t>
+      </w:r>
+      <w:proofErr w:type="spellEnd"/>
+      <w:r>
+        <w:t xml:space="preserve"> </w:t>
+      </w:r>
+    </w:p>
+    <w:p>
+      <w:r>
+        <w:t xml:space="preserve">body : Sets to private </w:t>
+      </w:r>
+    </w:p>
+    <w:p>
+      <w:r>
+        <w:t xml:space="preserve">Insert the following documents into a </w:t>
+      </w:r>
+      <w:r>
+        <w:rPr>
+          <w:b/>
+          <w:bCs/>
+        </w:rPr>
+        <w:t xml:space="preserve">comments </w:t>
+      </w:r>
+      <w:r>
+        <w:t xml:space="preserve">collection </w:t>
+      </w:r>
+    </w:p>
+    <w:p>
+      <w:r>
+        <w:t xml:space="preserve">username : </w:t>
+      </w:r>
+      <w:proofErr w:type="spellStart"/>
+      <w:r>
+        <w:t>GoodGuyGreg</w:t>
+      </w:r>
+      <w:proofErr w:type="spellEnd"/>
+      <w:r>
+        <w:t xml:space="preserve"> </w:t>
+      </w:r>
+    </w:p>
+    <w:p>
+      <w:r>
+        <w:t xml:space="preserve">comment : Hope you got a good deal! </w:t>
+      </w:r>
+    </w:p>
+    <w:p>
+      <w:r>
+        <w:t>post : [</w:t>
+      </w:r>
+      <w:proofErr w:type="spellStart"/>
+      <w:r>
+        <w:t>post_obj_id</w:t>
+      </w:r>
+      <w:proofErr w:type="spellEnd"/>
+      <w:r>
+        <w:t xml:space="preserve">] </w:t>
+      </w:r>
+    </w:p>
+    <w:p>
+      <w:r>
+        <w:t>where [</w:t>
+      </w:r>
+      <w:proofErr w:type="spellStart"/>
+      <w:r>
+        <w:t>post_obj_id</w:t>
+      </w:r>
+      <w:proofErr w:type="spellEnd"/>
+      <w:r>
+        <w:t xml:space="preserve">] is the </w:t>
+      </w:r>
+      <w:proofErr w:type="spellStart"/>
+      <w:r>
+        <w:t>ObjectId</w:t>
+      </w:r>
+      <w:proofErr w:type="spellEnd"/>
+      <w:r>
+        <w:t xml:space="preserve"> of the posts document: "Borrows something" </w:t>
+      </w:r>
+    </w:p>
+    <w:p>
+      <w:r>
+        <w:t xml:space="preserve">username : </w:t>
+      </w:r>
+      <w:proofErr w:type="spellStart"/>
+      <w:r>
+        <w:t>GoodGuyGreg</w:t>
+      </w:r>
+      <w:proofErr w:type="spellEnd"/>
+      <w:r>
+        <w:t xml:space="preserve"> </w:t>
+      </w:r>
+    </w:p>
+    <w:p>
+      <w:r>
+        <w:t xml:space="preserve">comment : What's mine is yours! </w:t>
+      </w:r>
+    </w:p>
+    <w:p>
+      <w:r>
+        <w:t>post : [</w:t>
+      </w:r>
+      <w:proofErr w:type="spellStart"/>
+      <w:r>
+        <w:t>post_obj_id</w:t>
+      </w:r>
+      <w:proofErr w:type="spellEnd"/>
+      <w:r>
+        <w:t xml:space="preserve">] </w:t>
+      </w:r>
+    </w:p>
+    <w:p>
+      <w:r>
+        <w:t>where [</w:t>
+      </w:r>
+      <w:proofErr w:type="spellStart"/>
+      <w:r>
+        <w:t>post_obj_id</w:t>
+      </w:r>
+      <w:proofErr w:type="spellEnd"/>
+      <w:r>
+        <w:t xml:space="preserve">] is the </w:t>
+      </w:r>
+      <w:proofErr w:type="spellStart"/>
+      <w:r>
+        <w:t>ObjectId</w:t>
+      </w:r>
+      <w:proofErr w:type="spellEnd"/>
+      <w:r>
+        <w:t xml:space="preserve"> of the posts document: "Borrows everything" </w:t>
+      </w:r>
+    </w:p>
+    <w:p>
+      <w:r>
+        <w:t xml:space="preserve">username : </w:t>
+      </w:r>
+      <w:proofErr w:type="spellStart"/>
+      <w:r>
+        <w:t>GoodGuyGreg</w:t>
+      </w:r>
+      <w:proofErr w:type="spellEnd"/>
+      <w:r>
+        <w:t xml:space="preserve"> </w:t>
+      </w:r>
+    </w:p>
+    <w:p>
+      <w:r>
+        <w:t xml:space="preserve">comment : Don't violate the licensing agreement! </w:t>
+      </w:r>
+    </w:p>
+    <w:p>
+      <w:r>
+        <w:t>post : [</w:t>
+      </w:r>
+      <w:proofErr w:type="spellStart"/>
+      <w:r>
+        <w:t>post_obj_id</w:t>
+      </w:r>
+      <w:proofErr w:type="spellEnd"/>
+      <w:r>
+        <w:t xml:space="preserve">] </w:t>
+      </w:r>
+    </w:p>
+    <w:p>
+      <w:r>
+        <w:t>where [</w:t>
+      </w:r>
+      <w:proofErr w:type="spellStart"/>
+      <w:r>
+        <w:t>post_obj_id</w:t>
+      </w:r>
+      <w:proofErr w:type="spellEnd"/>
+      <w:r>
+        <w:t xml:space="preserve">] is the </w:t>
+      </w:r>
+      <w:proofErr w:type="spellStart"/>
+      <w:r>
+        <w:t>ObjectId</w:t>
+      </w:r>
+      <w:proofErr w:type="spellEnd"/>
+      <w:r>
+        <w:t xml:space="preserve"> of the posts document: "Forks your repo on </w:t>
+      </w:r>
+      <w:proofErr w:type="spellStart"/>
+      <w:r>
+        <w:t>github</w:t>
+      </w:r>
+      <w:proofErr w:type="spellEnd"/>
+      <w:r>
+        <w:t xml:space="preserve"> </w:t>
+      </w:r>
+    </w:p>
+    <w:p>
+      <w:r>
+        <w:t xml:space="preserve">username : </w:t>
+      </w:r>
+      <w:proofErr w:type="spellStart"/>
+      <w:r>
+        <w:t>ScumbagSteve</w:t>
+      </w:r>
+      <w:proofErr w:type="spellEnd"/>
+      <w:r>
+        <w:t xml:space="preserve"> </w:t>
+      </w:r>
+    </w:p>
+    <w:p>
+      <w:r>
+        <w:t xml:space="preserve">comment : It still isn't clean </w:t>
+      </w:r>
+    </w:p>
+    <w:p>
+      <w:r>
+        <w:t>post : [</w:t>
+      </w:r>
+      <w:proofErr w:type="spellStart"/>
+      <w:r>
+        <w:t>post_obj_id</w:t>
+      </w:r>
+      <w:proofErr w:type="spellEnd"/>
+      <w:r>
+        <w:t xml:space="preserve">] </w:t>
+      </w:r>
+    </w:p>
+    <w:p>
+      <w:r>
+        <w:t>where [</w:t>
+      </w:r>
+      <w:proofErr w:type="spellStart"/>
+      <w:r>
+        <w:t>post_obj_id</w:t>
+      </w:r>
+      <w:proofErr w:type="spellEnd"/>
+      <w:r>
+        <w:t xml:space="preserve">] is the </w:t>
+      </w:r>
+      <w:proofErr w:type="spellStart"/>
+      <w:r>
+        <w:t>ObjectId</w:t>
+      </w:r>
+      <w:proofErr w:type="spellEnd"/>
+      <w:r>
+        <w:t xml:space="preserve"> of the posts document: "Passes out at party" </w:t>
+      </w:r>
+    </w:p>
+    <w:p>
+      <w:r>
+        <w:t xml:space="preserve">username : </w:t>
+      </w:r>
+      <w:proofErr w:type="spellStart"/>
+      <w:r>
+        <w:t>ScumbagSteve</w:t>
+      </w:r>
+      <w:proofErr w:type="spellEnd"/>
+      <w:r>
+        <w:t xml:space="preserve"> </w:t>
+      </w:r>
+    </w:p>
+    <w:p>
+      <w:r>
+        <w:t xml:space="preserve">comment : Denied your PR cause I found a hack </w:t>
+      </w:r>
+    </w:p>
+    <w:p>
+      <w:r>
+        <w:t>post : [</w:t>
+      </w:r>
+      <w:proofErr w:type="spellStart"/>
+      <w:r>
+        <w:t>post_obj_id</w:t>
+      </w:r>
+      <w:proofErr w:type="spellEnd"/>
+      <w:r>
+        <w:t xml:space="preserve">] </w:t>
+      </w:r>
+    </w:p>
+    <w:p>
+      <w:r>
+        <w:t>where [</w:t>
+      </w:r>
+      <w:proofErr w:type="spellStart"/>
+      <w:r>
+        <w:t>post_obj_id</w:t>
+      </w:r>
+      <w:proofErr w:type="spellEnd"/>
+      <w:r>
+        <w:t xml:space="preserve">] is the </w:t>
+      </w:r>
+      <w:proofErr w:type="spellStart"/>
+      <w:r>
+        <w:t>ObjectId</w:t>
+      </w:r>
+      <w:proofErr w:type="spellEnd"/>
+      <w:r>
+        <w:t xml:space="preserve"> of the posts document: "Reports a bug in your code" </w:t>
+      </w:r>
+    </w:p>
+    <w:p>
+      <w:r>
+        <w:rPr>
+          <w:b/>
+          <w:bCs/>
+        </w:rPr>
+        <w:t xml:space="preserve">Querying related collections </w:t>
+      </w:r>
+    </w:p>
+    <w:p>
+      <w:r>
+        <w:t xml:space="preserve">1. find all users </w:t>
+      </w:r>
+    </w:p>
+    <w:p>
+      <w:r>
+        <w:rPr>
+          <w:noProof/>
+          <w:lang w:eastAsia="en-IN"/>
+        </w:rPr>
+        <w:drawing>
+          <wp:inline distT="0" distB="0" distL="0" distR="0">
+            <wp:extent cx="3786815" cy="931652"/>
+            <wp:effectExtent l="19050" t="0" r="4135" b="0"/>
+            <wp:docPr id="20" name="Picture 12" descr="C:\Users\user\Pictures\Screenshots\Screenshot (324).png"/>
+            <wp:cNvGraphicFramePr>
+              <a:graphicFrameLocks xmlns:a="http://schemas.openxmlformats.org/drawingml/2006/main" noChangeAspect="1"/>
+            </wp:cNvGraphicFramePr>
+            <a:graphic xmlns:a="http://schemas.openxmlformats.org/drawingml/2006/main">
+              <a:graphicData uri="http://schemas.openxmlformats.org/drawingml/2006/picture">
+                <pic:pic xmlns:pic="http://schemas.openxmlformats.org/drawingml/2006/picture">
+                  <pic:nvPicPr>
+                    <pic:cNvPr id="0" name="Picture 12" descr="C:\Users\user\Pictures\Screenshots\Screenshot (324).png"/>
+                    <pic:cNvPicPr>
+                      <a:picLocks noChangeAspect="1" noChangeArrowheads="1"/>
+                    </pic:cNvPicPr>
+                  </pic:nvPicPr>
+                  <pic:blipFill>
+                    <a:blip r:embed="rId20" cstate="print"/>
+                    <a:srcRect t="29947" r="48113" b="50267"/>
+                    <a:stretch>
+                      <a:fillRect/>
+                    </a:stretch>
+                  </pic:blipFill>
+                  <pic:spPr bwMode="auto">
+                    <a:xfrm>
+                      <a:off x="0" y="0"/>
+                      <a:ext cx="3786815" cy="931652"/>
+                    </a:xfrm>
+                    <a:prstGeom prst="rect">
+                      <a:avLst/>
+                    </a:prstGeom>
+                    <a:noFill/>
+                    <a:ln w="9525">
+                      <a:noFill/>
+                      <a:miter lim="800000"/>
+                      <a:headEnd/>
+                      <a:tailEnd/>
+                    </a:ln>
+                  </pic:spPr>
+                </pic:pic>
+              </a:graphicData>
+            </a:graphic>
+          </wp:inline>
+        </w:drawing>
+      </w:r>
+    </w:p>
+    <w:p>
+      <w:r>
         <w:lastRenderedPageBreak/>
-        <w:t xml:space="preserve">title : Forks your repo on </w:t>
-      </w:r>
-      <w:proofErr w:type="spellStart"/>
-      <w:r>
-        <w:t>github</w:t>
-      </w:r>
-      <w:proofErr w:type="spellEnd"/>
+        <w:t xml:space="preserve">2. find all posts </w:t>
+      </w:r>
+    </w:p>
+    <w:p>
+      <w:r>
+        <w:rPr>
+          <w:noProof/>
+          <w:lang w:eastAsia="en-IN"/>
+        </w:rPr>
+        <w:drawing>
+          <wp:inline distT="0" distB="0" distL="0" distR="0">
+            <wp:extent cx="4578829" cy="2648309"/>
+            <wp:effectExtent l="19050" t="0" r="0" b="0"/>
+            <wp:docPr id="21" name="Picture 13" descr="C:\Users\user\Pictures\Screenshots\Screenshot (325).png"/>
+            <wp:cNvGraphicFramePr>
+              <a:graphicFrameLocks xmlns:a="http://schemas.openxmlformats.org/drawingml/2006/main" noChangeAspect="1"/>
+            </wp:cNvGraphicFramePr>
+            <a:graphic xmlns:a="http://schemas.openxmlformats.org/drawingml/2006/main">
+              <a:graphicData uri="http://schemas.openxmlformats.org/drawingml/2006/picture">
+                <pic:pic xmlns:pic="http://schemas.openxmlformats.org/drawingml/2006/picture">
+                  <pic:nvPicPr>
+                    <pic:cNvPr id="0" name="Picture 13" descr="C:\Users\user\Pictures\Screenshots\Screenshot (325).png"/>
+                    <pic:cNvPicPr>
+                      <a:picLocks noChangeAspect="1" noChangeArrowheads="1"/>
+                    </pic:cNvPicPr>
+                  </pic:nvPicPr>
+                  <pic:blipFill>
+                    <a:blip r:embed="rId21" cstate="print"/>
+                    <a:srcRect t="16578" r="48264" b="7754"/>
+                    <a:stretch>
+                      <a:fillRect/>
+                    </a:stretch>
+                  </pic:blipFill>
+                  <pic:spPr bwMode="auto">
+                    <a:xfrm>
+                      <a:off x="0" y="0"/>
+                      <a:ext cx="4578829" cy="2648309"/>
+                    </a:xfrm>
+                    <a:prstGeom prst="rect">
+                      <a:avLst/>
+                    </a:prstGeom>
+                    <a:noFill/>
+                    <a:ln w="9525">
+                      <a:noFill/>
+                      <a:miter lim="800000"/>
+                      <a:headEnd/>
+                      <a:tailEnd/>
+                    </a:ln>
+                  </pic:spPr>
+                </pic:pic>
+              </a:graphicData>
+            </a:graphic>
+          </wp:inline>
+        </w:drawing>
+      </w:r>
+    </w:p>
+    <w:p>
+      <w:r>
+        <w:t>3. find all posts that was authored by "</w:t>
+      </w:r>
+      <w:proofErr w:type="spellStart"/>
+      <w:r>
+        <w:t>GoodGuyGreg</w:t>
+      </w:r>
+      <w:proofErr w:type="spellEnd"/>
+      <w:r>
+        <w:t xml:space="preserve">" </w:t>
+      </w:r>
+    </w:p>
+    <w:p>
+      <w:r>
+        <w:rPr>
+          <w:noProof/>
+          <w:lang w:eastAsia="en-IN"/>
+        </w:rPr>
+        <w:drawing>
+          <wp:inline distT="0" distB="0" distL="0" distR="0">
+            <wp:extent cx="4647841" cy="1518249"/>
+            <wp:effectExtent l="19050" t="0" r="359" b="0"/>
+            <wp:docPr id="22" name="Picture 14" descr="C:\Users\user\Pictures\Screenshots\Screenshot (326).png"/>
+            <wp:cNvGraphicFramePr>
+              <a:graphicFrameLocks xmlns:a="http://schemas.openxmlformats.org/drawingml/2006/main" noChangeAspect="1"/>
+            </wp:cNvGraphicFramePr>
+            <a:graphic xmlns:a="http://schemas.openxmlformats.org/drawingml/2006/main">
+              <a:graphicData uri="http://schemas.openxmlformats.org/drawingml/2006/picture">
+                <pic:pic xmlns:pic="http://schemas.openxmlformats.org/drawingml/2006/picture">
+                  <pic:nvPicPr>
+                    <pic:cNvPr id="0" name="Picture 14" descr="C:\Users\user\Pictures\Screenshots\Screenshot (326).png"/>
+                    <pic:cNvPicPr>
+                      <a:picLocks noChangeAspect="1" noChangeArrowheads="1"/>
+                    </pic:cNvPicPr>
+                  </pic:nvPicPr>
+                  <pic:blipFill>
+                    <a:blip r:embed="rId22" cstate="print"/>
+                    <a:srcRect t="1872" r="48414" b="56150"/>
+                    <a:stretch>
+                      <a:fillRect/>
+                    </a:stretch>
+                  </pic:blipFill>
+                  <pic:spPr bwMode="auto">
+                    <a:xfrm>
+                      <a:off x="0" y="0"/>
+                      <a:ext cx="4649837" cy="1518901"/>
+                    </a:xfrm>
+                    <a:prstGeom prst="rect">
+                      <a:avLst/>
+                    </a:prstGeom>
+                    <a:noFill/>
+                    <a:ln w="9525">
+                      <a:noFill/>
+                      <a:miter lim="800000"/>
+                      <a:headEnd/>
+                      <a:tailEnd/>
+                    </a:ln>
+                  </pic:spPr>
+                </pic:pic>
+              </a:graphicData>
+            </a:graphic>
+          </wp:inline>
+        </w:drawing>
+      </w:r>
+    </w:p>
+    <w:p>
+      <w:r>
+        <w:t>4. find all posts that was authored by "</w:t>
+      </w:r>
+      <w:proofErr w:type="spellStart"/>
+      <w:r>
+        <w:t>ScumbagSteve</w:t>
+      </w:r>
+      <w:proofErr w:type="spellEnd"/>
+      <w:r>
+        <w:t xml:space="preserve">" </w:t>
+      </w:r>
+    </w:p>
+    <w:p>
+      <w:r>
+        <w:rPr>
+          <w:noProof/>
+          <w:lang w:eastAsia="en-IN"/>
+        </w:rPr>
+        <w:drawing>
+          <wp:inline distT="0" distB="0" distL="0" distR="0">
+            <wp:extent cx="4701617" cy="1535502"/>
+            <wp:effectExtent l="19050" t="0" r="3733" b="0"/>
+            <wp:docPr id="23" name="Picture 15" descr="C:\Users\user\Pictures\Screenshots\Screenshot (326).png"/>
+            <wp:cNvGraphicFramePr>
+              <a:graphicFrameLocks xmlns:a="http://schemas.openxmlformats.org/drawingml/2006/main" noChangeAspect="1"/>
+            </wp:cNvGraphicFramePr>
+            <a:graphic xmlns:a="http://schemas.openxmlformats.org/drawingml/2006/main">
+              <a:graphicData uri="http://schemas.openxmlformats.org/drawingml/2006/picture">
+                <pic:pic xmlns:pic="http://schemas.openxmlformats.org/drawingml/2006/picture">
+                  <pic:nvPicPr>
+                    <pic:cNvPr id="0" name="Picture 15" descr="C:\Users\user\Pictures\Screenshots\Screenshot (326).png"/>
+                    <pic:cNvPicPr>
+                      <a:picLocks noChangeAspect="1" noChangeArrowheads="1"/>
+                    </pic:cNvPicPr>
+                  </pic:nvPicPr>
+                  <pic:blipFill>
+                    <a:blip r:embed="rId22" cstate="print"/>
+                    <a:srcRect t="43850" r="48414" b="16310"/>
+                    <a:stretch>
+                      <a:fillRect/>
+                    </a:stretch>
+                  </pic:blipFill>
+                  <pic:spPr bwMode="auto">
+                    <a:xfrm>
+                      <a:off x="0" y="0"/>
+                      <a:ext cx="4701617" cy="1535502"/>
+                    </a:xfrm>
+                    <a:prstGeom prst="rect">
+                      <a:avLst/>
+                    </a:prstGeom>
+                    <a:noFill/>
+                    <a:ln w="9525">
+                      <a:noFill/>
+                      <a:miter lim="800000"/>
+                      <a:headEnd/>
+                      <a:tailEnd/>
+                    </a:ln>
+                  </pic:spPr>
+                </pic:pic>
+              </a:graphicData>
+            </a:graphic>
+          </wp:inline>
+        </w:drawing>
+      </w:r>
+    </w:p>
+    <w:p>
+      <w:r>
+        <w:t xml:space="preserve">5. find all comments </w:t>
+      </w:r>
+    </w:p>
+    <w:p>
+      <w:r>
+        <w:rPr>
+          <w:noProof/>
+          <w:lang w:eastAsia="en-IN"/>
+        </w:rPr>
+        <w:lastRenderedPageBreak/>
+        <w:drawing>
+          <wp:inline distT="0" distB="0" distL="0" distR="0">
+            <wp:extent cx="5243063" cy="2475781"/>
+            <wp:effectExtent l="19050" t="0" r="0" b="0"/>
+            <wp:docPr id="24" name="Picture 16" descr="C:\Users\user\Pictures\Screenshots\Screenshot (328).png"/>
+            <wp:cNvGraphicFramePr>
+              <a:graphicFrameLocks xmlns:a="http://schemas.openxmlformats.org/drawingml/2006/main" noChangeAspect="1"/>
+            </wp:cNvGraphicFramePr>
+            <a:graphic xmlns:a="http://schemas.openxmlformats.org/drawingml/2006/main">
+              <a:graphicData uri="http://schemas.openxmlformats.org/drawingml/2006/picture">
+                <pic:pic xmlns:pic="http://schemas.openxmlformats.org/drawingml/2006/picture">
+                  <pic:nvPicPr>
+                    <pic:cNvPr id="0" name="Picture 16" descr="C:\Users\user\Pictures\Screenshots\Screenshot (328).png"/>
+                    <pic:cNvPicPr>
+                      <a:picLocks noChangeAspect="1" noChangeArrowheads="1"/>
+                    </pic:cNvPicPr>
+                  </pic:nvPicPr>
+                  <pic:blipFill>
+                    <a:blip r:embed="rId23" cstate="print"/>
+                    <a:srcRect t="4813" r="48565" b="29412"/>
+                    <a:stretch>
+                      <a:fillRect/>
+                    </a:stretch>
+                  </pic:blipFill>
+                  <pic:spPr bwMode="auto">
+                    <a:xfrm>
+                      <a:off x="0" y="0"/>
+                      <a:ext cx="5243063" cy="2475781"/>
+                    </a:xfrm>
+                    <a:prstGeom prst="rect">
+                      <a:avLst/>
+                    </a:prstGeom>
+                    <a:noFill/>
+                    <a:ln w="9525">
+                      <a:noFill/>
+                      <a:miter lim="800000"/>
+                      <a:headEnd/>
+                      <a:tailEnd/>
+                    </a:ln>
+                  </pic:spPr>
+                </pic:pic>
+              </a:graphicData>
+            </a:graphic>
+          </wp:inline>
+        </w:drawing>
+      </w:r>
+    </w:p>
+    <w:p>
+      <w:r>
+        <w:t>6. find all comments that was authored by "</w:t>
+      </w:r>
+      <w:proofErr w:type="spellStart"/>
+      <w:r>
+        <w:t>GoodGuyGreg</w:t>
+      </w:r>
+      <w:proofErr w:type="spellEnd"/>
+      <w:r>
+        <w:t>"</w:t>
+      </w:r>
+    </w:p>
+    <w:p>
+      <w:r>
+        <w:rPr>
+          <w:noProof/>
+          <w:lang w:eastAsia="en-IN"/>
+        </w:rPr>
+        <w:drawing>
+          <wp:inline distT="0" distB="0" distL="0" distR="0">
+            <wp:extent cx="5243063" cy="1604514"/>
+            <wp:effectExtent l="19050" t="0" r="0" b="0"/>
+            <wp:docPr id="25" name="Picture 17" descr="C:\Users\user\Pictures\Screenshots\Screenshot (329).png"/>
+            <wp:cNvGraphicFramePr>
+              <a:graphicFrameLocks xmlns:a="http://schemas.openxmlformats.org/drawingml/2006/main" noChangeAspect="1"/>
+            </wp:cNvGraphicFramePr>
+            <a:graphic xmlns:a="http://schemas.openxmlformats.org/drawingml/2006/main">
+              <a:graphicData uri="http://schemas.openxmlformats.org/drawingml/2006/picture">
+                <pic:pic xmlns:pic="http://schemas.openxmlformats.org/drawingml/2006/picture">
+                  <pic:nvPicPr>
+                    <pic:cNvPr id="0" name="Picture 17" descr="C:\Users\user\Pictures\Screenshots\Screenshot (329).png"/>
+                    <pic:cNvPicPr>
+                      <a:picLocks noChangeAspect="1" noChangeArrowheads="1"/>
+                    </pic:cNvPicPr>
+                  </pic:nvPicPr>
+                  <pic:blipFill>
+                    <a:blip r:embed="rId24" cstate="print"/>
+                    <a:srcRect t="36631" r="48286" b="20856"/>
+                    <a:stretch>
+                      <a:fillRect/>
+                    </a:stretch>
+                  </pic:blipFill>
+                  <pic:spPr bwMode="auto">
+                    <a:xfrm>
+                      <a:off x="0" y="0"/>
+                      <a:ext cx="5243063" cy="1604514"/>
+                    </a:xfrm>
+                    <a:prstGeom prst="rect">
+                      <a:avLst/>
+                    </a:prstGeom>
+                    <a:noFill/>
+                    <a:ln w="9525">
+                      <a:noFill/>
+                      <a:miter lim="800000"/>
+                      <a:headEnd/>
+                      <a:tailEnd/>
+                    </a:ln>
+                  </pic:spPr>
+                </pic:pic>
+              </a:graphicData>
+            </a:graphic>
+          </wp:inline>
+        </w:drawing>
+      </w:r>
       <w:r>
         <w:t xml:space="preserve"> </w:t>
       </w:r>
     </w:p>
     <w:p>
       <w:r>
-        <w:t xml:space="preserve">body : Sets to private </w:t>
-      </w:r>
-    </w:p>
-    <w:p>
-      <w:r>
-        <w:t xml:space="preserve">Insert the following documents into a </w:t>
-      </w:r>
-      <w:r>
-        <w:rPr>
-          <w:b/>
-          <w:bCs/>
-        </w:rPr>
-        <w:t xml:space="preserve">comments </w:t>
-      </w:r>
-      <w:r>
-        <w:t xml:space="preserve">collection </w:t>
-      </w:r>
-    </w:p>
-    <w:p>
-      <w:r>
-        <w:t xml:space="preserve">username : </w:t>
-      </w:r>
-      <w:proofErr w:type="spellStart"/>
-      <w:r>
-        <w:t>GoodGuyGreg</w:t>
-      </w:r>
-      <w:proofErr w:type="spellEnd"/>
-      <w:r>
-        <w:t xml:space="preserve"> </w:t>
-      </w:r>
-    </w:p>
-    <w:p>
-      <w:r>
-        <w:t xml:space="preserve">comment : Hope you got a good deal! </w:t>
-      </w:r>
-    </w:p>
-    <w:p>
-      <w:r>
-        <w:t>post : [</w:t>
-      </w:r>
-      <w:proofErr w:type="spellStart"/>
-      <w:r>
-        <w:t>post_obj_id</w:t>
-      </w:r>
-      <w:proofErr w:type="spellEnd"/>
-      <w:r>
-        <w:t xml:space="preserve">] </w:t>
-      </w:r>
-    </w:p>
-    <w:p>
-      <w:r>
-        <w:t>where [</w:t>
-      </w:r>
-      <w:proofErr w:type="spellStart"/>
-      <w:r>
-        <w:t>post_obj_id</w:t>
-      </w:r>
-      <w:proofErr w:type="spellEnd"/>
-      <w:r>
-        <w:t xml:space="preserve">] is the </w:t>
-      </w:r>
-      <w:proofErr w:type="spellStart"/>
-      <w:r>
-        <w:t>ObjectId</w:t>
-      </w:r>
-      <w:proofErr w:type="spellEnd"/>
-      <w:r>
-        <w:t xml:space="preserve"> of the posts document: "Borrows something" </w:t>
-      </w:r>
-    </w:p>
-    <w:p>
-      <w:r>
-        <w:t xml:space="preserve">username : </w:t>
-      </w:r>
-      <w:proofErr w:type="spellStart"/>
-      <w:r>
-        <w:t>GoodGuyGreg</w:t>
-      </w:r>
-      <w:proofErr w:type="spellEnd"/>
-      <w:r>
-        <w:t xml:space="preserve"> </w:t>
-      </w:r>
-    </w:p>
-    <w:p>
-      <w:r>
-        <w:t xml:space="preserve">comment : What's mine is yours! </w:t>
-      </w:r>
-    </w:p>
-    <w:p>
-      <w:r>
-        <w:t>post : [</w:t>
-      </w:r>
-      <w:proofErr w:type="spellStart"/>
-      <w:r>
-        <w:t>post_obj_id</w:t>
-      </w:r>
-      <w:proofErr w:type="spellEnd"/>
-      <w:r>
-        <w:t xml:space="preserve">] </w:t>
-      </w:r>
-    </w:p>
-    <w:p>
-      <w:r>
-        <w:t>where [</w:t>
-      </w:r>
-      <w:proofErr w:type="spellStart"/>
-      <w:r>
-        <w:t>post_obj_id</w:t>
-      </w:r>
-      <w:proofErr w:type="spellEnd"/>
-      <w:r>
-        <w:t xml:space="preserve">] is the </w:t>
-      </w:r>
-      <w:proofErr w:type="spellStart"/>
-      <w:r>
-        <w:t>ObjectId</w:t>
-      </w:r>
-      <w:proofErr w:type="spellEnd"/>
-      <w:r>
-        <w:t xml:space="preserve"> of the posts document: "Borrows everything" </w:t>
-      </w:r>
-    </w:p>
-    <w:p>
-      <w:r>
-        <w:t xml:space="preserve">username : </w:t>
-      </w:r>
-      <w:proofErr w:type="spellStart"/>
-      <w:r>
-        <w:t>GoodGuyGreg</w:t>
-      </w:r>
-      <w:proofErr w:type="spellEnd"/>
-      <w:r>
-        <w:t xml:space="preserve"> </w:t>
-      </w:r>
-    </w:p>
-    <w:p>
-      <w:r>
-        <w:t xml:space="preserve">comment : Don't violate the licensing agreement! </w:t>
-      </w:r>
-    </w:p>
-    <w:p>
-      <w:r>
-        <w:t>post : [</w:t>
-      </w:r>
-      <w:proofErr w:type="spellStart"/>
-      <w:r>
-        <w:t>post_obj_id</w:t>
-      </w:r>
-      <w:proofErr w:type="spellEnd"/>
-      <w:r>
-        <w:t xml:space="preserve">] </w:t>
-      </w:r>
-    </w:p>
-    <w:p>
-      <w:r>
-        <w:t>where [</w:t>
-      </w:r>
-      <w:proofErr w:type="spellStart"/>
-      <w:r>
-        <w:t>post_obj_id</w:t>
-      </w:r>
-      <w:proofErr w:type="spellEnd"/>
-      <w:r>
-        <w:t xml:space="preserve">] is the </w:t>
-      </w:r>
-      <w:proofErr w:type="spellStart"/>
-      <w:r>
-        <w:t>ObjectId</w:t>
-      </w:r>
-      <w:proofErr w:type="spellEnd"/>
-      <w:r>
-        <w:t xml:space="preserve"> of the posts document: "Forks your repo on </w:t>
-      </w:r>
-      <w:proofErr w:type="spellStart"/>
-      <w:r>
-        <w:t>github</w:t>
-      </w:r>
-      <w:proofErr w:type="spellEnd"/>
-      <w:r>
-        <w:t xml:space="preserve"> </w:t>
-      </w:r>
-    </w:p>
-    <w:p>
-      <w:r>
-        <w:t xml:space="preserve">username : </w:t>
+        <w:t>7. find all comments that was authored by "</w:t>
       </w:r>
       <w:proofErr w:type="spellStart"/>
       <w:r>
@@ -1388,174 +2588,60 @@
       </w:r>
       <w:proofErr w:type="spellEnd"/>
       <w:r>
-        <w:t xml:space="preserve"> </w:t>
-      </w:r>
-    </w:p>
-    <w:p>
-      <w:r>
-        <w:t xml:space="preserve">comment : It still isn't clean </w:t>
-      </w:r>
-    </w:p>
-    <w:p>
-      <w:r>
-        <w:t>post : [</w:t>
-      </w:r>
-      <w:proofErr w:type="spellStart"/>
-      <w:r>
-        <w:t>post_obj_id</w:t>
-      </w:r>
-      <w:proofErr w:type="spellEnd"/>
-      <w:r>
-        <w:t xml:space="preserve">] </w:t>
-      </w:r>
-    </w:p>
-    <w:p>
-      <w:r>
-        <w:t>where [</w:t>
-      </w:r>
-      <w:proofErr w:type="spellStart"/>
-      <w:r>
-        <w:t>post_obj_id</w:t>
-      </w:r>
-      <w:proofErr w:type="spellEnd"/>
-      <w:r>
-        <w:t xml:space="preserve">] is the </w:t>
-      </w:r>
-      <w:proofErr w:type="spellStart"/>
-      <w:r>
-        <w:t>ObjectId</w:t>
-      </w:r>
-      <w:proofErr w:type="spellEnd"/>
-      <w:r>
-        <w:t xml:space="preserve"> of the posts document: "Passes out at party" </w:t>
-      </w:r>
-    </w:p>
-    <w:p>
-      <w:r>
-        <w:t xml:space="preserve">username : </w:t>
-      </w:r>
-      <w:proofErr w:type="spellStart"/>
-      <w:r>
-        <w:t>ScumbagSteve</w:t>
-      </w:r>
-      <w:proofErr w:type="spellEnd"/>
-      <w:r>
-        <w:t xml:space="preserve"> </w:t>
-      </w:r>
-    </w:p>
-    <w:p>
-      <w:r>
-        <w:t xml:space="preserve">comment : Denied your PR cause I found a hack </w:t>
-      </w:r>
-    </w:p>
-    <w:p>
-      <w:r>
-        <w:t>post : [</w:t>
-      </w:r>
-      <w:proofErr w:type="spellStart"/>
-      <w:r>
-        <w:t>post_obj_id</w:t>
-      </w:r>
-      <w:proofErr w:type="spellEnd"/>
-      <w:r>
-        <w:t xml:space="preserve">] </w:t>
-      </w:r>
-    </w:p>
-    <w:p>
-      <w:r>
-        <w:t>where [</w:t>
-      </w:r>
-      <w:proofErr w:type="spellStart"/>
-      <w:r>
-        <w:t>post_obj_id</w:t>
-      </w:r>
-      <w:proofErr w:type="spellEnd"/>
-      <w:r>
-        <w:t xml:space="preserve">] is the </w:t>
-      </w:r>
-      <w:proofErr w:type="spellStart"/>
-      <w:r>
-        <w:t>ObjectId</w:t>
-      </w:r>
-      <w:proofErr w:type="spellEnd"/>
-      <w:r>
-        <w:t xml:space="preserve"> of the posts document: "Reports a bug in your code" </w:t>
-      </w:r>
-    </w:p>
-    <w:p>
-      <w:r>
-        <w:rPr>
-          <w:b/>
-          <w:bCs/>
-        </w:rPr>
-        <w:t xml:space="preserve">Querying related collections </w:t>
-      </w:r>
-    </w:p>
-    <w:p>
-      <w:r>
-        <w:t xml:space="preserve">1. find all users </w:t>
-      </w:r>
-    </w:p>
-    <w:p>
-      <w:r>
-        <w:t xml:space="preserve">2. find all posts </w:t>
-      </w:r>
-    </w:p>
-    <w:p>
-      <w:r>
-        <w:t>3. find all posts that was authored by "</w:t>
-      </w:r>
-      <w:proofErr w:type="spellStart"/>
-      <w:r>
-        <w:t>GoodGuyGreg</w:t>
-      </w:r>
-      <w:proofErr w:type="spellEnd"/>
-      <w:r>
         <w:t xml:space="preserve">" </w:t>
       </w:r>
     </w:p>
     <w:p>
       <w:r>
-        <w:t>4. find all posts that was authored by "</w:t>
-      </w:r>
-      <w:proofErr w:type="spellStart"/>
-      <w:r>
-        <w:t>ScumbagSteve</w:t>
-      </w:r>
-      <w:proofErr w:type="spellEnd"/>
-      <w:r>
-        <w:t xml:space="preserve">" </w:t>
-      </w:r>
-    </w:p>
-    <w:p>
-      <w:r>
-        <w:t xml:space="preserve">5. find all comments </w:t>
-      </w:r>
-    </w:p>
-    <w:p>
-      <w:r>
-        <w:t>6. find all comments that was authored by "</w:t>
-      </w:r>
-      <w:proofErr w:type="spellStart"/>
-      <w:r>
-        <w:t>GoodGuyGreg</w:t>
-      </w:r>
-      <w:proofErr w:type="spellEnd"/>
-      <w:r>
-        <w:t xml:space="preserve">" </w:t>
-      </w:r>
-    </w:p>
-    <w:p>
-      <w:r>
-        <w:t>7. find all comments that was authored by "</w:t>
-      </w:r>
-      <w:proofErr w:type="spellStart"/>
-      <w:r>
-        <w:t>ScumbagSteve</w:t>
-      </w:r>
-      <w:proofErr w:type="spellEnd"/>
-      <w:r>
-        <w:t xml:space="preserve">" </w:t>
+        <w:rPr>
+          <w:noProof/>
+          <w:lang w:eastAsia="en-IN"/>
+        </w:rPr>
+        <w:drawing>
+          <wp:inline distT="0" distB="0" distL="0" distR="0">
+            <wp:extent cx="5286195" cy="1362974"/>
+            <wp:effectExtent l="19050" t="0" r="0" b="0"/>
+            <wp:docPr id="26" name="Picture 18" descr="C:\Users\user\Pictures\Screenshots\Screenshot (329).png"/>
+            <wp:cNvGraphicFramePr>
+              <a:graphicFrameLocks xmlns:a="http://schemas.openxmlformats.org/drawingml/2006/main" noChangeAspect="1"/>
+            </wp:cNvGraphicFramePr>
+            <a:graphic xmlns:a="http://schemas.openxmlformats.org/drawingml/2006/main">
+              <a:graphicData uri="http://schemas.openxmlformats.org/drawingml/2006/picture">
+                <pic:pic xmlns:pic="http://schemas.openxmlformats.org/drawingml/2006/picture">
+                  <pic:nvPicPr>
+                    <pic:cNvPr id="0" name="Picture 18" descr="C:\Users\user\Pictures\Screenshots\Screenshot (329).png"/>
+                    <pic:cNvPicPr>
+                      <a:picLocks noChangeAspect="1" noChangeArrowheads="1"/>
+                    </pic:cNvPicPr>
+                  </pic:nvPicPr>
+                  <pic:blipFill>
+                    <a:blip r:embed="rId24" cstate="print"/>
+                    <a:srcRect t="7487" r="48414" b="62032"/>
+                    <a:stretch>
+                      <a:fillRect/>
+                    </a:stretch>
+                  </pic:blipFill>
+                  <pic:spPr bwMode="auto">
+                    <a:xfrm>
+                      <a:off x="0" y="0"/>
+                      <a:ext cx="5288465" cy="1363559"/>
+                    </a:xfrm>
+                    <a:prstGeom prst="rect">
+                      <a:avLst/>
+                    </a:prstGeom>
+                    <a:noFill/>
+                    <a:ln w="9525">
+                      <a:noFill/>
+                      <a:miter lim="800000"/>
+                      <a:headEnd/>
+                      <a:tailEnd/>
+                    </a:ln>
+                  </pic:spPr>
+                </pic:pic>
+              </a:graphicData>
+            </a:graphic>
+          </wp:inline>
+        </w:drawing>
       </w:r>
     </w:p>
     <w:p>
@@ -1563,6 +2649,7 @@
         <w:t xml:space="preserve">8. find all comments belonging to the post "Reports a bug in your code" </w:t>
       </w:r>
     </w:p>
+    <w:p/>
     <w:p/>
     <w:p>
       <w:r>

</xml_diff>